<commit_message>
Bao Cao CTDL Tong Hop
</commit_message>
<xml_diff>
--- a/Lê Khắc Nam - B18DCCN424 - Báo cáo CTDL tổng hợp.docx
+++ b/Lê Khắc Nam - B18DCCN424 - Báo cáo CTDL tổng hợp.docx
@@ -796,6 +796,8 @@
           <w:rFonts w:ascii="Times New Roman" w:hAnsi="Times New Roman" w:cs="Times New Roman"/>
           <w:b/>
           <w:bCs/>
+          <w:i/>
+          <w:iCs/>
           <w:sz w:val="28"/>
           <w:szCs w:val="28"/>
           <w:lang w:val="vi-VN"/>
@@ -833,6 +835,20 @@
         </w:rPr>
         <w:t xml:space="preserve">: </w:t>
       </w:r>
+      <w:hyperlink r:id="rId13" w:history="1">
+        <w:r>
+          <w:rPr>
+            <w:rStyle w:val="Hyperlink"/>
+            <w:rFonts w:ascii="Times New Roman" w:hAnsi="Times New Roman" w:cs="Times New Roman"/>
+            <w:i/>
+            <w:iCs/>
+            <w:sz w:val="28"/>
+            <w:szCs w:val="28"/>
+            <w:lang w:val="vi-VN"/>
+          </w:rPr>
+          <w:t>https://github.com/namlk173/C-/blob/datastructure_and_algorithm/LINKED_LIST.cpp</w:t>
+        </w:r>
+      </w:hyperlink>
     </w:p>
     <w:p>
       <w:pPr>
@@ -936,7 +952,7 @@
                     <pic:cNvPicPr/>
                   </pic:nvPicPr>
                   <pic:blipFill>
-                    <a:blip r:embed="rId13"/>
+                    <a:blip r:embed="rId14"/>
                     <a:stretch>
                       <a:fillRect/>
                     </a:stretch>
@@ -994,7 +1010,7 @@
                     <pic:cNvPicPr/>
                   </pic:nvPicPr>
                   <pic:blipFill>
-                    <a:blip r:embed="rId14"/>
+                    <a:blip r:embed="rId15"/>
                     <a:stretch>
                       <a:fillRect/>
                     </a:stretch>
@@ -1052,7 +1068,7 @@
                     <pic:cNvPicPr/>
                   </pic:nvPicPr>
                   <pic:blipFill>
-                    <a:blip r:embed="rId15"/>
+                    <a:blip r:embed="rId16"/>
                     <a:stretch>
                       <a:fillRect/>
                     </a:stretch>
@@ -1076,6 +1092,19 @@
     <w:p>
       <w:pPr>
         <w:pStyle w:val="ListParagraph"/>
+        <w:rPr>
+          <w:rFonts w:ascii="Times New Roman" w:hAnsi="Times New Roman" w:cs="Times New Roman"/>
+          <w:b/>
+          <w:bCs/>
+          <w:sz w:val="28"/>
+          <w:szCs w:val="28"/>
+          <w:lang w:val="vi-VN"/>
+        </w:rPr>
+      </w:pPr>
+    </w:p>
+    <w:p>
+      <w:pPr>
+        <w:pStyle w:val="ListParagraph"/>
         <w:numPr>
           <w:ilvl w:val="0"/>
           <w:numId w:val="7"/>
@@ -1138,7 +1167,7 @@
                     <pic:cNvPicPr/>
                   </pic:nvPicPr>
                   <pic:blipFill>
-                    <a:blip r:embed="rId16"/>
+                    <a:blip r:embed="rId17"/>
                     <a:stretch>
                       <a:fillRect/>
                     </a:stretch>
@@ -1180,6 +1209,7 @@
           <w:szCs w:val="28"/>
           <w:lang w:val="vi-VN"/>
         </w:rPr>
+        <w:lastRenderedPageBreak/>
         <w:drawing>
           <wp:inline distT="0" distB="0" distL="0" distR="0" wp14:anchorId="537D5335" wp14:editId="60F72C09">
             <wp:extent cx="1303867" cy="546940"/>
@@ -1196,7 +1226,7 @@
                     <pic:cNvPicPr/>
                   </pic:nvPicPr>
                   <pic:blipFill>
-                    <a:blip r:embed="rId17"/>
+                    <a:blip r:embed="rId18"/>
                     <a:stretch>
                       <a:fillRect/>
                     </a:stretch>
@@ -1238,7 +1268,6 @@
           <w:szCs w:val="28"/>
           <w:lang w:val="vi-VN"/>
         </w:rPr>
-        <w:lastRenderedPageBreak/>
         <w:drawing>
           <wp:inline distT="0" distB="0" distL="0" distR="0" wp14:anchorId="057AD21D" wp14:editId="5318E6ED">
             <wp:extent cx="3937000" cy="1104126"/>
@@ -1255,7 +1284,7 @@
                     <pic:cNvPicPr/>
                   </pic:nvPicPr>
                   <pic:blipFill>
-                    <a:blip r:embed="rId18"/>
+                    <a:blip r:embed="rId19"/>
                     <a:stretch>
                       <a:fillRect/>
                     </a:stretch>
@@ -1313,7 +1342,7 @@
                     <pic:cNvPicPr/>
                   </pic:nvPicPr>
                   <pic:blipFill>
-                    <a:blip r:embed="rId19"/>
+                    <a:blip r:embed="rId20"/>
                     <a:stretch>
                       <a:fillRect/>
                     </a:stretch>
@@ -1412,7 +1441,7 @@
                     <pic:cNvPicPr/>
                   </pic:nvPicPr>
                   <pic:blipFill>
-                    <a:blip r:embed="rId20"/>
+                    <a:blip r:embed="rId21"/>
                     <a:stretch>
                       <a:fillRect/>
                     </a:stretch>
@@ -1470,7 +1499,7 @@
                     <pic:cNvPicPr/>
                   </pic:nvPicPr>
                   <pic:blipFill>
-                    <a:blip r:embed="rId21"/>
+                    <a:blip r:embed="rId22"/>
                     <a:stretch>
                       <a:fillRect/>
                     </a:stretch>
@@ -1540,6 +1569,7 @@
           <w:szCs w:val="28"/>
           <w:lang w:val="vi-VN"/>
         </w:rPr>
+        <w:lastRenderedPageBreak/>
         <w:drawing>
           <wp:inline distT="0" distB="0" distL="0" distR="0" wp14:anchorId="60B4766E" wp14:editId="2997228E">
             <wp:extent cx="5943600" cy="1731010"/>
@@ -1556,7 +1586,7 @@
                     <pic:cNvPicPr/>
                   </pic:nvPicPr>
                   <pic:blipFill>
-                    <a:blip r:embed="rId22"/>
+                    <a:blip r:embed="rId23"/>
                     <a:stretch>
                       <a:fillRect/>
                     </a:stretch>
@@ -1612,9 +1642,23 @@
           <w:sz w:val="28"/>
           <w:szCs w:val="28"/>
         </w:rPr>
-        <w:lastRenderedPageBreak/>
         <w:t xml:space="preserve">Link code full: </w:t>
       </w:r>
+      <w:hyperlink r:id="rId24" w:history="1">
+        <w:r>
+          <w:rPr>
+            <w:rStyle w:val="Hyperlink"/>
+            <w:rFonts w:ascii="Times New Roman" w:hAnsi="Times New Roman" w:cs="Times New Roman"/>
+            <w:b/>
+            <w:bCs/>
+            <w:i/>
+            <w:iCs/>
+            <w:sz w:val="28"/>
+            <w:szCs w:val="28"/>
+          </w:rPr>
+          <w:t>https://github.com/namlk173/C-/blob/datastructure_and_algorithm/Doubly_List.cpp</w:t>
+        </w:r>
+      </w:hyperlink>
     </w:p>
     <w:p>
       <w:pPr>
@@ -2099,6 +2143,7 @@
           <w:szCs w:val="28"/>
           <w:lang w:val="vi-VN"/>
         </w:rPr>
+        <w:lastRenderedPageBreak/>
         <w:t>BÀI TẬP TỔNG HỢP QUEUE</w:t>
       </w:r>
     </w:p>
@@ -2306,7 +2351,6 @@
           <w:szCs w:val="28"/>
           <w:lang w:val="vi-VN"/>
         </w:rPr>
-        <w:lastRenderedPageBreak/>
         <w:t>2. BT ứng dụng Queue:</w:t>
       </w:r>
       <w:r>
@@ -2889,6 +2933,7 @@
           <w:szCs w:val="28"/>
           <w:lang w:val="vi-VN"/>
         </w:rPr>
+        <w:lastRenderedPageBreak/>
         <w:t xml:space="preserve">2. BT ứng dụng AVL: </w:t>
       </w:r>
       <w:r>
@@ -5342,6 +5387,29 @@
       <w:contextualSpacing/>
     </w:pPr>
   </w:style>
+  <w:style w:type="character" w:styleId="Hyperlink">
+    <w:name w:val="Hyperlink"/>
+    <w:basedOn w:val="DefaultParagraphFont"/>
+    <w:uiPriority w:val="99"/>
+    <w:unhideWhenUsed/>
+    <w:rsid w:val="00087588"/>
+    <w:rPr>
+      <w:color w:val="0563C1" w:themeColor="hyperlink"/>
+      <w:u w:val="single"/>
+    </w:rPr>
+  </w:style>
+  <w:style w:type="character" w:styleId="UnresolvedMention">
+    <w:name w:val="Unresolved Mention"/>
+    <w:basedOn w:val="DefaultParagraphFont"/>
+    <w:uiPriority w:val="99"/>
+    <w:semiHidden/>
+    <w:unhideWhenUsed/>
+    <w:rsid w:val="00087588"/>
+    <w:rPr>
+      <w:color w:val="605E5C"/>
+      <w:shd w:val="clear" w:color="auto" w:fill="E1DFDD"/>
+    </w:rPr>
+  </w:style>
 </w:styles>
 </file>
 

</xml_diff>